<commit_message>
Modified the project report
</commit_message>
<xml_diff>
--- a/CSCI586_Project_Report_Group1_Wednesday.docx
+++ b/CSCI586_Project_Report_Group1_Wednesday.docx
@@ -83,6 +83,23 @@
           <w:szCs w:val="20"/>
         </w:rPr>
         <w:t xml:space="preserve"> Anantha, Neelima Vangipuram, Sahil Wadhwa</w:t>
+      </w:r>
+    </w:p>
+    <w:p>
+      <w:pPr>
+        <w:ind w:left="270"/>
+        <w:jc w:val="center"/>
+        <w:rPr>
+          <w:rFonts w:ascii="Times New Roman" w:hAnsi="Times New Roman" w:cs="Times New Roman"/>
+          <w:b/>
+        </w:rPr>
+      </w:pPr>
+      <w:r>
+        <w:rPr>
+          <w:rFonts w:ascii="Times New Roman" w:hAnsi="Times New Roman" w:cs="Times New Roman"/>
+          <w:b/>
+        </w:rPr>
+        <w:t>Group 1 Wednesday</w:t>
       </w:r>
     </w:p>
     <w:p>
@@ -930,16 +947,6 @@
     </w:p>
     <w:p>
       <w:pPr>
-        <w:jc w:val="both"/>
-        <w:rPr>
-          <w:rFonts w:ascii="Times New Roman" w:hAnsi="Times New Roman" w:cs="Times New Roman"/>
-          <w:sz w:val="20"/>
-          <w:szCs w:val="20"/>
-        </w:rPr>
-      </w:pPr>
-    </w:p>
-    <w:p>
-      <w:pPr>
         <w:pStyle w:val="ListParagraph"/>
         <w:ind w:left="270"/>
         <w:rPr>
@@ -955,7 +962,6 @@
           <w:sz w:val="20"/>
           <w:szCs w:val="20"/>
         </w:rPr>
-        <w:lastRenderedPageBreak/>
         <mc:AlternateContent>
           <mc:Choice Requires="wps">
             <w:drawing>
@@ -3206,17 +3212,6 @@
         <w:t xml:space="preserve"> which helped us to analyze each model based on user rating and comments in amazon. </w:t>
       </w:r>
     </w:p>
-    <w:p>
-      <w:pPr>
-        <w:ind w:left="270"/>
-        <w:jc w:val="both"/>
-        <w:rPr>
-          <w:rFonts w:ascii="Times New Roman" w:hAnsi="Times New Roman" w:cs="Times New Roman"/>
-          <w:sz w:val="20"/>
-          <w:szCs w:val="20"/>
-        </w:rPr>
-      </w:pPr>
-    </w:p>
     <w:tbl>
       <w:tblPr>
         <w:tblStyle w:val="TableGrid"/>
@@ -4712,6 +4707,16 @@
           <w:sz w:val="20"/>
           <w:szCs w:val="20"/>
         </w:rPr>
+        <w:t xml:space="preserve">   </w:t>
+      </w:r>
+      <w:bookmarkStart w:id="0" w:name="_GoBack"/>
+      <w:bookmarkEnd w:id="0"/>
+      <w:r>
+        <w:rPr>
+          <w:rFonts w:ascii="Times New Roman" w:hAnsi="Times New Roman" w:cs="Times New Roman"/>
+          <w:sz w:val="20"/>
+          <w:szCs w:val="20"/>
+        </w:rPr>
         <w:t>COMMENTS</w:t>
       </w:r>
     </w:p>
@@ -4853,25 +4858,6 @@
     </w:p>
     <w:p>
       <w:pPr>
-        <w:ind w:left="270"/>
-        <w:rPr>
-          <w:rFonts w:ascii="Times New Roman" w:hAnsi="Times New Roman" w:cs="Times New Roman"/>
-          <w:sz w:val="20"/>
-          <w:szCs w:val="20"/>
-        </w:rPr>
-      </w:pPr>
-    </w:p>
-    <w:p>
-      <w:pPr>
-        <w:rPr>
-          <w:rFonts w:ascii="Times New Roman" w:hAnsi="Times New Roman" w:cs="Times New Roman"/>
-          <w:sz w:val="20"/>
-          <w:szCs w:val="20"/>
-        </w:rPr>
-      </w:pPr>
-    </w:p>
-    <w:p>
-      <w:pPr>
         <w:ind w:firstLine="270"/>
         <w:rPr>
           <w:rFonts w:ascii="Times New Roman" w:hAnsi="Times New Roman" w:cs="Times New Roman"/>
@@ -4885,6 +4871,7 @@
           <w:sz w:val="20"/>
           <w:szCs w:val="20"/>
         </w:rPr>
+        <w:lastRenderedPageBreak/>
         <w:t xml:space="preserve"> </w:t>
       </w:r>
       <w:r>
@@ -5182,6 +5169,16 @@
     </w:p>
     <w:p>
       <w:pPr>
+        <w:rPr>
+          <w:rFonts w:ascii="Times New Roman" w:hAnsi="Times New Roman" w:cs="Times New Roman"/>
+          <w:noProof/>
+          <w:sz w:val="20"/>
+          <w:szCs w:val="20"/>
+        </w:rPr>
+      </w:pPr>
+    </w:p>
+    <w:p>
+      <w:pPr>
         <w:ind w:firstLine="270"/>
         <w:rPr>
           <w:rFonts w:ascii="Times New Roman" w:hAnsi="Times New Roman" w:cs="Times New Roman"/>
@@ -5197,6 +5194,7 @@
           <w:sz w:val="20"/>
           <w:szCs w:val="20"/>
         </w:rPr>
+        <w:lastRenderedPageBreak/>
         <w:t>BRANDS</w:t>
       </w:r>
     </w:p>
@@ -5445,7 +5443,7 @@
           <w:sz w:val="20"/>
           <w:szCs w:val="20"/>
         </w:rPr>
-        <w:t>Then we had to assign a unique id for each of the rows of different datasets for linking. We carefully chose the brand name as the unique key for the brand xls sheet, the concatenation of brand name and the model name was the unique or primary key the model sheet, for revenue and comments we assigned a unique id by hashing all the column values of each row</w:t>
+        <w:t xml:space="preserve">Then we had to assign a unique id for each of the rows of different datasets for linking. We carefully chose the brand name as the unique key for the brand xls sheet, the concatenation of brand name and the model name was the unique </w:t>
       </w:r>
       <w:r>
         <w:rPr>
@@ -5454,6 +5452,24 @@
           <w:sz w:val="20"/>
           <w:szCs w:val="20"/>
         </w:rPr>
+        <w:t>f</w:t>
+      </w:r>
+      <w:r>
+        <w:rPr>
+          <w:rFonts w:ascii="Times New Roman" w:hAnsi="Times New Roman" w:cs="Times New Roman"/>
+          <w:noProof/>
+          <w:sz w:val="20"/>
+          <w:szCs w:val="20"/>
+        </w:rPr>
+        <w:t>or the model sheet</w:t>
+      </w:r>
+      <w:r>
+        <w:rPr>
+          <w:rFonts w:ascii="Times New Roman" w:hAnsi="Times New Roman" w:cs="Times New Roman"/>
+          <w:noProof/>
+          <w:sz w:val="20"/>
+          <w:szCs w:val="20"/>
+        </w:rPr>
         <w:t>.</w:t>
       </w:r>
       <w:r>
@@ -5463,6 +5479,42 @@
           <w:sz w:val="20"/>
           <w:szCs w:val="20"/>
         </w:rPr>
+        <w:t xml:space="preserve"> </w:t>
+      </w:r>
+      <w:r>
+        <w:rPr>
+          <w:rFonts w:ascii="Times New Roman" w:hAnsi="Times New Roman" w:cs="Times New Roman"/>
+          <w:noProof/>
+          <w:sz w:val="20"/>
+          <w:szCs w:val="20"/>
+        </w:rPr>
+        <w:t>F</w:t>
+      </w:r>
+      <w:r>
+        <w:rPr>
+          <w:rFonts w:ascii="Times New Roman" w:hAnsi="Times New Roman" w:cs="Times New Roman"/>
+          <w:noProof/>
+          <w:sz w:val="20"/>
+          <w:szCs w:val="20"/>
+        </w:rPr>
+        <w:t>or revenue and comments we assigned a unique id by hashing all the column values of each row</w:t>
+      </w:r>
+      <w:r>
+        <w:rPr>
+          <w:rFonts w:ascii="Times New Roman" w:hAnsi="Times New Roman" w:cs="Times New Roman"/>
+          <w:noProof/>
+          <w:sz w:val="20"/>
+          <w:szCs w:val="20"/>
+        </w:rPr>
+        <w:t>.</w:t>
+      </w:r>
+      <w:r>
+        <w:rPr>
+          <w:rFonts w:ascii="Times New Roman" w:hAnsi="Times New Roman" w:cs="Times New Roman"/>
+          <w:noProof/>
+          <w:sz w:val="20"/>
+          <w:szCs w:val="20"/>
+        </w:rPr>
         <w:t xml:space="preserve"> We also observed that a brand can have multiple models, for instance Samsung could produce hundreds of</w:t>
       </w:r>
       <w:r>
@@ -5517,7 +5569,25 @@
           <w:sz w:val="20"/>
           <w:szCs w:val="20"/>
         </w:rPr>
-        <w:t>y applying transformation rules.</w:t>
+        <w:t>y applying transformation rules</w:t>
+      </w:r>
+      <w:r>
+        <w:rPr>
+          <w:rFonts w:ascii="Times New Roman" w:hAnsi="Times New Roman" w:cs="Times New Roman"/>
+          <w:noProof/>
+          <w:sz w:val="20"/>
+          <w:szCs w:val="20"/>
+        </w:rPr>
+        <w:t>(Figure 8)</w:t>
+      </w:r>
+      <w:r>
+        <w:rPr>
+          <w:rFonts w:ascii="Times New Roman" w:hAnsi="Times New Roman" w:cs="Times New Roman"/>
+          <w:noProof/>
+          <w:sz w:val="20"/>
+          <w:szCs w:val="20"/>
+        </w:rPr>
+        <w:t>.</w:t>
       </w:r>
       <w:r>
         <w:rPr>
@@ -5779,7 +5849,43 @@
           <w:sz w:val="20"/>
           <w:szCs w:val="20"/>
         </w:rPr>
-        <w:t>Creating RDF from OWL file</w:t>
+        <w:t>Adding data from CSV to</w:t>
+      </w:r>
+      <w:r>
+        <w:rPr>
+          <w:rFonts w:ascii="Times New Roman" w:hAnsi="Times New Roman" w:cs="Times New Roman"/>
+          <w:noProof/>
+          <w:sz w:val="20"/>
+          <w:szCs w:val="20"/>
+        </w:rPr>
+        <w:t xml:space="preserve"> RDF</w:t>
+      </w:r>
+      <w:r>
+        <w:rPr>
+          <w:rFonts w:ascii="Times New Roman" w:hAnsi="Times New Roman" w:cs="Times New Roman"/>
+          <w:noProof/>
+          <w:sz w:val="20"/>
+          <w:szCs w:val="20"/>
+        </w:rPr>
+        <w:t>/</w:t>
+      </w:r>
+      <w:r>
+        <w:rPr>
+          <w:rFonts w:ascii="Times New Roman" w:hAnsi="Times New Roman" w:cs="Times New Roman"/>
+          <w:noProof/>
+          <w:sz w:val="20"/>
+          <w:szCs w:val="20"/>
+        </w:rPr>
+        <w:t>OWL file</w:t>
+      </w:r>
+      <w:r>
+        <w:rPr>
+          <w:rFonts w:ascii="Times New Roman" w:hAnsi="Times New Roman" w:cs="Times New Roman"/>
+          <w:noProof/>
+          <w:sz w:val="20"/>
+          <w:szCs w:val="20"/>
+        </w:rPr>
+        <w:t xml:space="preserve"> by applying transformation rules </w:t>
       </w:r>
     </w:p>
     <w:p>
@@ -6404,8 +6510,6 @@
         </w:rPr>
         <w:t>s</w:t>
       </w:r>
-      <w:bookmarkStart w:id="0" w:name="_GoBack"/>
-      <w:bookmarkEnd w:id="0"/>
       <w:r>
         <w:rPr>
           <w:rFonts w:ascii="Times New Roman" w:hAnsi="Times New Roman" w:cs="Times New Roman"/>
@@ -10838,7 +10942,7 @@
 </file>
 
 <file path=customXml/itemProps1.xml><?xml version="1.0" encoding="utf-8"?>
-<ds:datastoreItem xmlns:ds="http://schemas.openxmlformats.org/officeDocument/2006/customXml" ds:itemID="{65350B1A-F21B-45A1-BCD7-0034B4CB4269}">
+<ds:datastoreItem xmlns:ds="http://schemas.openxmlformats.org/officeDocument/2006/customXml" ds:itemID="{F1459CC5-A371-455B-B7F5-5079EF5B6090}">
   <ds:schemaRefs>
     <ds:schemaRef ds:uri="http://schemas.openxmlformats.org/officeDocument/2006/bibliography"/>
   </ds:schemaRefs>

</xml_diff>